<commit_message>
change 3 in dev
</commit_message>
<xml_diff>
--- a/Tips.docx
+++ b/Tips.docx
@@ -112,11 +112,62 @@
       </w:r>
     </w:p>
     <w:p>
+      <w:r>
+        <w:rPr>
+          <w:rFonts w:hint="eastAsia"/>
+        </w:rPr>
+        <w:t>单个文件</w:t>
+      </w:r>
+      <w:r>
+        <w:rPr>
+          <w:rFonts w:hint="eastAsia"/>
+        </w:rPr>
+        <w:t xml:space="preserve">返回旧版本 </w:t>
+      </w:r>
+      <w:r>
+        <w:t>git checkout 2a23123 – 1.py</w:t>
+      </w:r>
+    </w:p>
+    <w:p>
+      <w:r>
+        <w:rPr>
+          <w:rFonts w:hint="eastAsia"/>
+        </w:rPr>
+        <w:t xml:space="preserve">新建分支 </w:t>
+      </w:r>
+      <w:r>
+        <w:t xml:space="preserve">git branch </w:t>
+      </w:r>
+      <w:r>
+        <w:t>dev</w:t>
+      </w:r>
+    </w:p>
+    <w:p>
+      <w:r>
+        <w:rPr>
+          <w:rFonts w:hint="eastAsia"/>
+        </w:rPr>
+        <w:t xml:space="preserve">切换分支 </w:t>
+      </w:r>
+      <w:r>
+        <w:t>git checkout dev</w:t>
+      </w:r>
+    </w:p>
+    <w:p>
       <w:pPr>
         <w:rPr>
           <w:rFonts w:hint="eastAsia"/>
         </w:rPr>
       </w:pPr>
+      <w:r>
+        <w:rPr>
+          <w:rFonts w:hint="eastAsia"/>
+        </w:rPr>
+        <w:t xml:space="preserve">删除分支 </w:t>
+      </w:r>
+      <w:r>
+        <w:t>git branch -d div</w:t>
+      </w:r>
       <w:bookmarkStart w:id="0" w:name="_GoBack"/>
       <w:bookmarkEnd w:id="0"/>
     </w:p>

</xml_diff>